<commit_message>
Updated Pre-reg and Awareness Document
</commit_message>
<xml_diff>
--- a/Experiment 7/deepfake awareness question.docx
+++ b/Experiment 7/deepfake awareness question.docx
@@ -1,6 +1,6 @@
 
 <file path=word/document.xml><?xml version="1.0" encoding="utf-8"?>
-<w:document xmlns:wpc="http://schemas.microsoft.com/office/word/2010/wordprocessingCanvas" xmlns:cx="http://schemas.microsoft.com/office/drawing/2014/chartex" xmlns:cx1="http://schemas.microsoft.com/office/drawing/2015/9/8/chartex" xmlns:cx2="http://schemas.microsoft.com/office/drawing/2015/10/21/chartex" xmlns:cx3="http://schemas.microsoft.com/office/drawing/2016/5/9/chartex" xmlns:cx4="http://schemas.microsoft.com/office/drawing/2016/5/10/chartex" xmlns:cx5="http://schemas.microsoft.com/office/drawing/2016/5/11/chartex" xmlns:cx6="http://schemas.microsoft.com/office/drawing/2016/5/12/chartex" xmlns:cx7="http://schemas.microsoft.com/office/drawing/2016/5/13/chartex" xmlns:cx8="http://schemas.microsoft.com/office/drawing/2016/5/14/chartex" xmlns:mc="http://schemas.openxmlformats.org/markup-compatibility/2006" xmlns:aink="http://schemas.microsoft.com/office/drawing/2016/ink" xmlns:am3d="http://schemas.microsoft.com/office/drawing/2017/model3d" xmlns:o="urn:schemas-microsoft-com:office:office" xmlns:r="http://schemas.openxmlformats.org/officeDocument/2006/relationships" xmlns:m="http://schemas.openxmlformats.org/officeDocument/2006/math" xmlns:v="urn:schemas-microsoft-com:vml" xmlns:wp14="http://schemas.microsoft.com/office/word/2010/wordprocessingDrawing" xmlns:wp="http://schemas.openxmlformats.org/drawingml/2006/wordprocessingDrawing" xmlns:w10="urn:schemas-microsoft-com:office:word" xmlns:w="http://schemas.openxmlformats.org/wordprocessingml/2006/main" xmlns:w14="http://schemas.microsoft.com/office/word/2010/wordml" xmlns:w15="http://schemas.microsoft.com/office/word/2012/wordml" xmlns:w16cid="http://schemas.microsoft.com/office/word/2016/wordml/cid" xmlns:w16se="http://schemas.microsoft.com/office/word/2015/wordml/symex" xmlns:wpg="http://schemas.microsoft.com/office/word/2010/wordprocessingGroup" xmlns:wpi="http://schemas.microsoft.com/office/word/2010/wordprocessingInk" xmlns:wne="http://schemas.microsoft.com/office/word/2006/wordml" xmlns:wps="http://schemas.microsoft.com/office/word/2010/wordprocessingShape" mc:Ignorable="w14 w15 w16se w16cid wp14">
+<w:document xmlns:wpc="http://schemas.microsoft.com/office/word/2010/wordprocessingCanvas" xmlns:cx="http://schemas.microsoft.com/office/drawing/2014/chartex" xmlns:cx1="http://schemas.microsoft.com/office/drawing/2015/9/8/chartex" xmlns:mc="http://schemas.openxmlformats.org/markup-compatibility/2006" xmlns:o="urn:schemas-microsoft-com:office:office" xmlns:r="http://schemas.openxmlformats.org/officeDocument/2006/relationships" xmlns:m="http://schemas.openxmlformats.org/officeDocument/2006/math" xmlns:v="urn:schemas-microsoft-com:vml" xmlns:wp14="http://schemas.microsoft.com/office/word/2010/wordprocessingDrawing" xmlns:wp="http://schemas.openxmlformats.org/drawingml/2006/wordprocessingDrawing" xmlns:w10="urn:schemas-microsoft-com:office:word" xmlns:w="http://schemas.openxmlformats.org/wordprocessingml/2006/main" xmlns:w14="http://schemas.microsoft.com/office/word/2010/wordml" xmlns:w15="http://schemas.microsoft.com/office/word/2012/wordml" xmlns:w16se="http://schemas.microsoft.com/office/word/2015/wordml/symex" xmlns:wpg="http://schemas.microsoft.com/office/word/2010/wordprocessingGroup" xmlns:wpi="http://schemas.microsoft.com/office/word/2010/wordprocessingInk" xmlns:wne="http://schemas.microsoft.com/office/word/2006/wordml" xmlns:wps="http://schemas.microsoft.com/office/word/2010/wordprocessingShape" mc:Ignorable="w14 w15 w16se wp14">
   <w:body>
     <w:p>
       <w:pPr>
@@ -152,23 +152,7 @@
           <w:sz w:val="24"/>
           <w:szCs w:val="24"/>
         </w:rPr>
-        <w:t xml:space="preserve">: Are people aware of </w:t>
-      </w:r>
-      <w:proofErr w:type="spellStart"/>
-      <w:r>
-        <w:rPr>
-          <w:sz w:val="24"/>
-          <w:szCs w:val="24"/>
-        </w:rPr>
-        <w:t>Deepfakes</w:t>
-      </w:r>
-      <w:proofErr w:type="spellEnd"/>
-      <w:r>
-        <w:rPr>
-          <w:sz w:val="24"/>
-          <w:szCs w:val="24"/>
-        </w:rPr>
-        <w:t xml:space="preserve"> prior to the study?</w:t>
+        <w:t>: Are people aware of Deepfakes prior to the study?</w:t>
       </w:r>
       <w:r>
         <w:rPr>
@@ -204,23 +188,7 @@
           <w:sz w:val="24"/>
           <w:szCs w:val="24"/>
         </w:rPr>
-        <w:t xml:space="preserve">To know what percentage of people were aware of </w:t>
-      </w:r>
-      <w:proofErr w:type="spellStart"/>
-      <w:r>
-        <w:rPr>
-          <w:sz w:val="24"/>
-          <w:szCs w:val="24"/>
-        </w:rPr>
-        <w:t>Deepfakes</w:t>
-      </w:r>
-      <w:proofErr w:type="spellEnd"/>
-      <w:r>
-        <w:rPr>
-          <w:sz w:val="24"/>
-          <w:szCs w:val="24"/>
-        </w:rPr>
-        <w:t xml:space="preserve"> before taking part in the study</w:t>
+        <w:t>To know what percentage of people were aware of Deepfakes before taking part in the study</w:t>
       </w:r>
       <w:r>
         <w:rPr>
@@ -368,84 +336,36 @@
           <w:sz w:val="24"/>
           <w:szCs w:val="24"/>
         </w:rPr>
-        <w:t xml:space="preserve">: The real question I’m interested in: can one be aware of </w:t>
-      </w:r>
-      <w:proofErr w:type="spellStart"/>
-      <w:r>
-        <w:rPr>
-          <w:sz w:val="24"/>
-          <w:szCs w:val="24"/>
-        </w:rPr>
-        <w:t>Deepfakes</w:t>
-      </w:r>
-      <w:proofErr w:type="spellEnd"/>
-      <w:r>
-        <w:rPr>
-          <w:sz w:val="24"/>
-          <w:szCs w:val="24"/>
-        </w:rPr>
-        <w:t xml:space="preserve"> as a concept but be poor at detecting a Deepfake when exposed to it. This is a sexy finding for me (i.e., simple awareness does not make you immune to </w:t>
-      </w:r>
-      <w:proofErr w:type="spellStart"/>
-      <w:r>
-        <w:rPr>
-          <w:sz w:val="24"/>
-          <w:szCs w:val="24"/>
-        </w:rPr>
-        <w:t>Deepfakes</w:t>
-      </w:r>
-      <w:proofErr w:type="spellEnd"/>
-      <w:r>
-        <w:rPr>
-          <w:sz w:val="24"/>
-          <w:szCs w:val="24"/>
-        </w:rPr>
-        <w:t xml:space="preserve"> and their influence).</w:t>
-      </w:r>
-    </w:p>
-    <w:p>
-      <w:pPr>
-        <w:pStyle w:val="CommentText"/>
-        <w:spacing w:line="276" w:lineRule="auto"/>
-        <w:ind w:firstLine="0"/>
-        <w:rPr>
-          <w:sz w:val="24"/>
-          <w:szCs w:val="24"/>
-        </w:rPr>
-      </w:pPr>
-    </w:p>
-    <w:p>
-      <w:pPr>
-        <w:pStyle w:val="CommentText"/>
-        <w:spacing w:line="276" w:lineRule="auto"/>
-        <w:ind w:firstLine="0"/>
-        <w:rPr>
-          <w:sz w:val="24"/>
-          <w:szCs w:val="24"/>
-        </w:rPr>
-      </w:pPr>
-      <w:r>
-        <w:rPr>
-          <w:sz w:val="24"/>
-          <w:szCs w:val="24"/>
-        </w:rPr>
-        <w:t xml:space="preserve">Based on eye balling the data it seems that most people are aware of what </w:t>
-      </w:r>
-      <w:proofErr w:type="spellStart"/>
-      <w:r>
-        <w:rPr>
-          <w:sz w:val="24"/>
-          <w:szCs w:val="24"/>
-        </w:rPr>
-        <w:t>Deepfakes</w:t>
-      </w:r>
-      <w:proofErr w:type="spellEnd"/>
-      <w:r>
-        <w:rPr>
-          <w:sz w:val="24"/>
-          <w:szCs w:val="24"/>
-        </w:rPr>
-        <w:t xml:space="preserve"> are prior to the study. But then if we look at Deepfake detection in the Deepfake condition we see that most people are NOT detecting that the video was a Deepfake.</w:t>
+        <w:t>: The real question I’m interested in: can one be aware of Deepfakes as a concept but be poor at detecting a Deepfake when exposed to it. This is a sexy finding for me (i.e., simple awareness does not make you immune to Deepfakes and their influence).</w:t>
+      </w:r>
+    </w:p>
+    <w:p>
+      <w:pPr>
+        <w:pStyle w:val="CommentText"/>
+        <w:spacing w:line="276" w:lineRule="auto"/>
+        <w:ind w:firstLine="0"/>
+        <w:rPr>
+          <w:sz w:val="24"/>
+          <w:szCs w:val="24"/>
+        </w:rPr>
+      </w:pPr>
+    </w:p>
+    <w:p>
+      <w:pPr>
+        <w:pStyle w:val="CommentText"/>
+        <w:spacing w:line="276" w:lineRule="auto"/>
+        <w:ind w:firstLine="0"/>
+        <w:rPr>
+          <w:sz w:val="24"/>
+          <w:szCs w:val="24"/>
+        </w:rPr>
+      </w:pPr>
+      <w:r>
+        <w:rPr>
+          <w:sz w:val="24"/>
+          <w:szCs w:val="24"/>
+        </w:rPr>
+        <w:t>Based on eye balling the data it seems that most people are aware of what Deepfakes are prior to the study. But then if we look at Deepfake detection in the Deepfake condition we see that most people are NOT detecting that the video was a Deepfake.</w:t>
       </w:r>
     </w:p>
     <w:p>
@@ -466,23 +386,7 @@
           <w:sz w:val="24"/>
           <w:szCs w:val="24"/>
         </w:rPr>
-        <w:t xml:space="preserve">If I am right, then I would like to make the claim that most people are aware that </w:t>
-      </w:r>
-      <w:proofErr w:type="spellStart"/>
-      <w:r>
-        <w:rPr>
-          <w:sz w:val="24"/>
-          <w:szCs w:val="24"/>
-        </w:rPr>
-        <w:t>Deepfakes</w:t>
-      </w:r>
-      <w:proofErr w:type="spellEnd"/>
-      <w:r>
-        <w:rPr>
-          <w:sz w:val="24"/>
-          <w:szCs w:val="24"/>
-        </w:rPr>
-        <w:t xml:space="preserve"> are “out there” (i.e., that they exist). But they are  poor at detecting when they are actually faced with one themselves.</w:t>
+        <w:t>If I am right, then I would like to make the claim that most people are aware that Deepfakes are “out there” (i.e., that they exist). But they are  poor at detecting when they are actually faced with one themselves.</w:t>
       </w:r>
     </w:p>
     <w:p>
@@ -882,23 +786,7 @@
           <w:sz w:val="24"/>
           <w:szCs w:val="24"/>
         </w:rPr>
-        <w:t xml:space="preserve"> conclusions on the basis of such a comparison, but one can surely state if there is a difference in awareness between these two conditions. One can also speculate about why such a difference emerged, and suggest future studies experimentally explore it. I see value in asking if people were aware of </w:t>
-      </w:r>
-      <w:proofErr w:type="spellStart"/>
-      <w:r>
-        <w:rPr>
-          <w:sz w:val="24"/>
-          <w:szCs w:val="24"/>
-        </w:rPr>
-        <w:t>Deepfakes</w:t>
-      </w:r>
-      <w:proofErr w:type="spellEnd"/>
-      <w:r>
-        <w:rPr>
-          <w:sz w:val="24"/>
-          <w:szCs w:val="24"/>
-        </w:rPr>
-        <w:t xml:space="preserve"> prior to the study, and if awareness rates differ between the genuine and Deepfaked conditions.</w:t>
+        <w:t xml:space="preserve"> conclusions on the basis of such a comparison, but one can surely state if there is a difference in awareness between these two conditions. One can also speculate about why such a difference emerged, and suggest future studies experimentally explore it. I see value in asking if people were aware of Deepfakes prior to the study, and if awareness rates differ between the genuine and Deepfaked conditions.</w:t>
       </w:r>
     </w:p>
     <w:p>
@@ -974,8 +862,6 @@
         </w:rPr>
         <w:t>Q2</w:t>
       </w:r>
-      <w:bookmarkStart w:id="0" w:name="_GoBack"/>
-      <w:bookmarkEnd w:id="0"/>
     </w:p>
     <w:p>
       <w:pPr>
@@ -1064,15 +950,7 @@
           <w:sz w:val="24"/>
           <w:szCs w:val="24"/>
         </w:rPr>
-        <w:t xml:space="preserve"> then it wasnt a good measure of awareness in the first place</w:t>
-      </w:r>
-      <w:r>
-        <w:rPr>
-          <w:noProof/>
-          <w:sz w:val="24"/>
-          <w:szCs w:val="24"/>
-        </w:rPr>
-        <w:t xml:space="preserve">. </w:t>
+        <w:t xml:space="preserve"> then it wasnt a good measure of awareness in the first place. </w:t>
       </w:r>
       <w:r>
         <w:rPr>
@@ -1095,6 +973,28 @@
         <w:spacing w:line="276" w:lineRule="auto"/>
         <w:ind w:firstLine="0"/>
         <w:rPr>
+          <w:sz w:val="24"/>
+          <w:szCs w:val="24"/>
+        </w:rPr>
+      </w:pPr>
+    </w:p>
+    <w:p>
+      <w:pPr>
+        <w:pStyle w:val="CommentText"/>
+        <w:spacing w:line="276" w:lineRule="auto"/>
+        <w:ind w:firstLine="0"/>
+        <w:rPr>
+          <w:sz w:val="24"/>
+          <w:szCs w:val="24"/>
+        </w:rPr>
+      </w:pPr>
+    </w:p>
+    <w:p>
+      <w:pPr>
+        <w:pStyle w:val="CommentText"/>
+        <w:spacing w:line="276" w:lineRule="auto"/>
+        <w:ind w:firstLine="0"/>
+        <w:rPr>
           <w:b/>
           <w:sz w:val="24"/>
           <w:szCs w:val="24"/>
@@ -1170,25 +1070,7 @@
           <w:sz w:val="24"/>
           <w:szCs w:val="24"/>
         </w:rPr>
-        <w:t xml:space="preserve">would like to make the claim that most people are aware that </w:t>
-      </w:r>
-      <w:proofErr w:type="spellStart"/>
-      <w:r>
-        <w:rPr>
-          <w:i/>
-          <w:sz w:val="24"/>
-          <w:szCs w:val="24"/>
-        </w:rPr>
-        <w:t>Deepfakes</w:t>
-      </w:r>
-      <w:proofErr w:type="spellEnd"/>
-      <w:r>
-        <w:rPr>
-          <w:i/>
-          <w:sz w:val="24"/>
-          <w:szCs w:val="24"/>
-        </w:rPr>
-        <w:t xml:space="preserve"> are “out there” (i.e., that they exist). But they are  poor at detecting when they are actually faced with one themselves</w:t>
+        <w:t>would like to make the claim that most people are aware that Deepfakes are “out there” (i.e., that they exist). But they are  poor at detecting when they are actually faced with one themselves</w:t>
       </w:r>
       <w:r>
         <w:rPr>
@@ -1386,7 +1268,7 @@
         <w:tblLook w:val="04A0" w:firstRow="1" w:lastRow="0" w:firstColumn="1" w:lastColumn="0" w:noHBand="0" w:noVBand="1"/>
       </w:tblPr>
       <w:tblGrid>
-        <w:gridCol w:w="2698"/>
+        <w:gridCol w:w="2691"/>
         <w:gridCol w:w="1300"/>
         <w:gridCol w:w="1349"/>
         <w:gridCol w:w="1378"/>
@@ -2179,7 +2061,7 @@
         <w:tblLook w:val="04A0" w:firstRow="1" w:lastRow="0" w:firstColumn="1" w:lastColumn="0" w:noHBand="0" w:noVBand="1"/>
       </w:tblPr>
       <w:tblGrid>
-        <w:gridCol w:w="2698"/>
+        <w:gridCol w:w="2691"/>
         <w:gridCol w:w="1300"/>
         <w:gridCol w:w="1349"/>
         <w:gridCol w:w="1378"/>
@@ -2526,6 +2408,7 @@
                 <w:sz w:val="30"/>
                 <w:szCs w:val="30"/>
               </w:rPr>
+              <w:lastRenderedPageBreak/>
               <w:t>false_negative_rate</w:t>
             </w:r>
             <w:proofErr w:type="spellEnd"/>
@@ -2672,7 +2555,6 @@
                 <w:sz w:val="30"/>
                 <w:szCs w:val="30"/>
               </w:rPr>
-              <w:lastRenderedPageBreak/>
               <w:t>false_positive_rate</w:t>
             </w:r>
             <w:proofErr w:type="spellEnd"/>
@@ -3110,6 +2992,446 @@
         <w:t xml:space="preserve"> get into.</w:t>
       </w:r>
     </w:p>
+    <w:p>
+      <w:pPr>
+        <w:pStyle w:val="CommentText"/>
+        <w:spacing w:line="276" w:lineRule="auto"/>
+        <w:ind w:firstLine="0"/>
+        <w:rPr>
+          <w:sz w:val="24"/>
+          <w:szCs w:val="24"/>
+        </w:rPr>
+      </w:pPr>
+    </w:p>
+    <w:p>
+      <w:pPr>
+        <w:pStyle w:val="CommentText"/>
+        <w:spacing w:line="276" w:lineRule="auto"/>
+        <w:ind w:firstLine="0"/>
+        <w:rPr>
+          <w:sz w:val="24"/>
+          <w:szCs w:val="24"/>
+        </w:rPr>
+      </w:pPr>
+      <w:r>
+        <w:rPr>
+          <w:b/>
+          <w:sz w:val="24"/>
+          <w:szCs w:val="24"/>
+        </w:rPr>
+        <w:t>Sean</w:t>
+      </w:r>
+      <w:r>
+        <w:rPr>
+          <w:sz w:val="24"/>
+          <w:szCs w:val="24"/>
+        </w:rPr>
+        <w:t xml:space="preserve">: Ok. </w:t>
+      </w:r>
+      <w:r>
+        <w:rPr>
+          <w:sz w:val="24"/>
+          <w:szCs w:val="24"/>
+        </w:rPr>
+        <w:t xml:space="preserve">I’m trying to </w:t>
+      </w:r>
+      <w:r>
+        <w:rPr>
+          <w:sz w:val="24"/>
+          <w:szCs w:val="24"/>
+        </w:rPr>
+        <w:t xml:space="preserve">understand </w:t>
+      </w:r>
+      <w:r>
+        <w:rPr>
+          <w:sz w:val="24"/>
+          <w:szCs w:val="24"/>
+        </w:rPr>
+        <w:t>you</w:t>
+      </w:r>
+      <w:r>
+        <w:rPr>
+          <w:sz w:val="24"/>
+          <w:szCs w:val="24"/>
+        </w:rPr>
+        <w:t xml:space="preserve">r </w:t>
+      </w:r>
+      <w:r>
+        <w:rPr>
+          <w:sz w:val="24"/>
+          <w:szCs w:val="24"/>
+        </w:rPr>
+        <w:t>reasoning here.</w:t>
+      </w:r>
+      <w:r>
+        <w:rPr>
+          <w:sz w:val="24"/>
+          <w:szCs w:val="24"/>
+        </w:rPr>
+        <w:t xml:space="preserve"> </w:t>
+      </w:r>
+      <w:r>
+        <w:rPr>
+          <w:sz w:val="24"/>
+          <w:szCs w:val="24"/>
+        </w:rPr>
+        <w:t xml:space="preserve">As far as I can see your issue is that responding on the </w:t>
+      </w:r>
+      <w:r>
+        <w:rPr>
+          <w:sz w:val="24"/>
+          <w:szCs w:val="24"/>
+        </w:rPr>
+        <w:t xml:space="preserve">prior awareness of Deepfakes </w:t>
+      </w:r>
+      <w:r>
+        <w:rPr>
+          <w:sz w:val="24"/>
+          <w:szCs w:val="24"/>
+        </w:rPr>
+        <w:t xml:space="preserve">question </w:t>
+      </w:r>
+      <w:r>
+        <w:rPr>
+          <w:i/>
+          <w:sz w:val="24"/>
+          <w:szCs w:val="24"/>
+        </w:rPr>
+        <w:t>might</w:t>
+      </w:r>
+      <w:r>
+        <w:rPr>
+          <w:sz w:val="24"/>
+          <w:szCs w:val="24"/>
+        </w:rPr>
+        <w:t xml:space="preserve"> be influenced by exposure to </w:t>
+      </w:r>
+      <w:r>
+        <w:rPr>
+          <w:sz w:val="24"/>
+          <w:szCs w:val="24"/>
+        </w:rPr>
+        <w:t>a Deepfake</w:t>
+      </w:r>
+      <w:r>
+        <w:rPr>
+          <w:sz w:val="24"/>
+          <w:szCs w:val="24"/>
+        </w:rPr>
+        <w:t xml:space="preserve">. If so, then the awareness rate </w:t>
+      </w:r>
+      <w:r>
+        <w:rPr>
+          <w:sz w:val="24"/>
+          <w:szCs w:val="24"/>
+        </w:rPr>
+        <w:t xml:space="preserve">should </w:t>
+      </w:r>
+      <w:r>
+        <w:rPr>
+          <w:sz w:val="24"/>
+          <w:szCs w:val="24"/>
+        </w:rPr>
+        <w:t>be</w:t>
+      </w:r>
+      <w:r>
+        <w:rPr>
+          <w:sz w:val="24"/>
+          <w:szCs w:val="24"/>
+        </w:rPr>
+        <w:t xml:space="preserve"> “uncontaminated” in the Genuine condition </w:t>
+      </w:r>
+      <w:r>
+        <w:rPr>
+          <w:sz w:val="24"/>
+          <w:szCs w:val="24"/>
+        </w:rPr>
+        <w:t xml:space="preserve">seeing as they are never exposed to </w:t>
+      </w:r>
+      <w:r>
+        <w:rPr>
+          <w:sz w:val="24"/>
+          <w:szCs w:val="24"/>
+        </w:rPr>
+        <w:t>a Deepfake (responding on the awareness question cannot be influenced by Deepfake exposure in this case).</w:t>
+      </w:r>
+      <w:r>
+        <w:rPr>
+          <w:sz w:val="24"/>
+          <w:szCs w:val="24"/>
+        </w:rPr>
+        <w:t xml:space="preserve"> </w:t>
+      </w:r>
+      <w:r>
+        <w:rPr>
+          <w:sz w:val="24"/>
+          <w:szCs w:val="24"/>
+        </w:rPr>
+        <w:t xml:space="preserve">However, </w:t>
+      </w:r>
+      <w:r>
+        <w:rPr>
+          <w:sz w:val="24"/>
+          <w:szCs w:val="24"/>
+        </w:rPr>
+        <w:t xml:space="preserve">response to the awareness question might be </w:t>
+      </w:r>
+      <w:r>
+        <w:rPr>
+          <w:sz w:val="24"/>
+          <w:szCs w:val="24"/>
+        </w:rPr>
+        <w:t xml:space="preserve">“contaminated” </w:t>
+      </w:r>
+      <w:r>
+        <w:rPr>
+          <w:sz w:val="24"/>
+          <w:szCs w:val="24"/>
+        </w:rPr>
+        <w:t>in the Deepfake condition</w:t>
+      </w:r>
+      <w:r>
+        <w:rPr>
+          <w:sz w:val="24"/>
+          <w:szCs w:val="24"/>
+        </w:rPr>
+        <w:t xml:space="preserve"> (because they were actually exposed to a Deepfake and this might influence their responding on the awareness question)</w:t>
+      </w:r>
+      <w:r>
+        <w:rPr>
+          <w:sz w:val="24"/>
+          <w:szCs w:val="24"/>
+        </w:rPr>
+        <w:t xml:space="preserve">. </w:t>
+      </w:r>
+      <w:r>
+        <w:rPr>
+          <w:sz w:val="24"/>
+          <w:szCs w:val="24"/>
+        </w:rPr>
+        <w:t>Is this where you see an issue?</w:t>
+      </w:r>
+    </w:p>
+    <w:p>
+      <w:pPr>
+        <w:pStyle w:val="CommentText"/>
+        <w:spacing w:line="276" w:lineRule="auto"/>
+        <w:ind w:firstLine="0"/>
+        <w:rPr>
+          <w:sz w:val="24"/>
+          <w:szCs w:val="24"/>
+        </w:rPr>
+      </w:pPr>
+    </w:p>
+    <w:p>
+      <w:pPr>
+        <w:pStyle w:val="CommentText"/>
+        <w:spacing w:line="276" w:lineRule="auto"/>
+        <w:ind w:firstLine="0"/>
+        <w:rPr>
+          <w:sz w:val="24"/>
+          <w:szCs w:val="24"/>
+        </w:rPr>
+      </w:pPr>
+      <w:r>
+        <w:rPr>
+          <w:sz w:val="24"/>
+          <w:szCs w:val="24"/>
+        </w:rPr>
+        <w:t xml:space="preserve">My responses is this. If exposure to a Deepfake does influence performance on the awareness question as you hypothesize, then surely a comparison between the genuine and Deepfaked groups would reveal this (i.e., the two groups are otherwise identical: thus if there is a difference between the two groups then it has to be due to the Deepfaked video). If there is no difference between the two conditions then surely this provides evidence to support the idea that exposure to the Deepfake does not artificially raise natural awareness. </w:t>
+      </w:r>
+    </w:p>
+    <w:p>
+      <w:pPr>
+        <w:pStyle w:val="CommentText"/>
+        <w:spacing w:line="276" w:lineRule="auto"/>
+        <w:ind w:firstLine="0"/>
+        <w:rPr>
+          <w:sz w:val="24"/>
+          <w:szCs w:val="24"/>
+        </w:rPr>
+      </w:pPr>
+    </w:p>
+    <w:p>
+      <w:pPr>
+        <w:pStyle w:val="CommentText"/>
+        <w:spacing w:line="276" w:lineRule="auto"/>
+        <w:ind w:firstLine="0"/>
+        <w:rPr>
+          <w:sz w:val="24"/>
+          <w:szCs w:val="24"/>
+        </w:rPr>
+      </w:pPr>
+      <w:r>
+        <w:rPr>
+          <w:sz w:val="24"/>
+          <w:szCs w:val="24"/>
+        </w:rPr>
+        <w:t xml:space="preserve">For me asking and answering this question is a win-win either way. If there is a difference between the two groups in awareness rates, and if people </w:t>
+      </w:r>
+      <w:r>
+        <w:rPr>
+          <w:sz w:val="24"/>
+          <w:szCs w:val="24"/>
+        </w:rPr>
+        <w:t xml:space="preserve">in the Deepfaked condition </w:t>
+      </w:r>
+      <w:r>
+        <w:rPr>
+          <w:sz w:val="24"/>
+          <w:szCs w:val="24"/>
+        </w:rPr>
+        <w:t>who are aware still show effects</w:t>
+      </w:r>
+      <w:r>
+        <w:rPr>
+          <w:sz w:val="24"/>
+          <w:szCs w:val="24"/>
+        </w:rPr>
+        <w:t>,</w:t>
+      </w:r>
+      <w:r>
+        <w:rPr>
+          <w:sz w:val="24"/>
+          <w:szCs w:val="24"/>
+        </w:rPr>
+        <w:t xml:space="preserve"> then it suggests that prior awareness is not a protective measure – something useful to know for </w:t>
+      </w:r>
+      <w:r>
+        <w:rPr>
+          <w:sz w:val="24"/>
+          <w:szCs w:val="24"/>
+        </w:rPr>
+        <w:t xml:space="preserve">future </w:t>
+      </w:r>
+      <w:r>
+        <w:rPr>
+          <w:sz w:val="24"/>
+          <w:szCs w:val="24"/>
+        </w:rPr>
+        <w:t xml:space="preserve">intervention. </w:t>
+      </w:r>
+    </w:p>
+    <w:p>
+      <w:pPr>
+        <w:pStyle w:val="CommentText"/>
+        <w:spacing w:line="276" w:lineRule="auto"/>
+        <w:ind w:firstLine="0"/>
+        <w:rPr>
+          <w:sz w:val="24"/>
+          <w:szCs w:val="24"/>
+        </w:rPr>
+      </w:pPr>
+    </w:p>
+    <w:p>
+      <w:pPr>
+        <w:pStyle w:val="CommentText"/>
+        <w:spacing w:line="276" w:lineRule="auto"/>
+        <w:ind w:firstLine="0"/>
+        <w:rPr>
+          <w:sz w:val="24"/>
+          <w:szCs w:val="24"/>
+        </w:rPr>
+      </w:pPr>
+      <w:r>
+        <w:rPr>
+          <w:sz w:val="24"/>
+          <w:szCs w:val="24"/>
+        </w:rPr>
+        <w:t xml:space="preserve">If there is no difference between the two groups in awareness rates, then one can </w:t>
+      </w:r>
+      <w:r>
+        <w:rPr>
+          <w:sz w:val="24"/>
+          <w:szCs w:val="24"/>
+        </w:rPr>
+        <w:t xml:space="preserve">talk about how likely it is that people are aware of Deepfakes before the study, and </w:t>
+      </w:r>
+      <w:r>
+        <w:rPr>
+          <w:sz w:val="24"/>
+          <w:szCs w:val="24"/>
+        </w:rPr>
+        <w:t>examine if</w:t>
+      </w:r>
+      <w:r>
+        <w:rPr>
+          <w:sz w:val="24"/>
+          <w:szCs w:val="24"/>
+        </w:rPr>
+        <w:t xml:space="preserve"> </w:t>
+      </w:r>
+      <w:r>
+        <w:rPr>
+          <w:sz w:val="24"/>
+          <w:szCs w:val="24"/>
+        </w:rPr>
+        <w:t xml:space="preserve">people </w:t>
+      </w:r>
+      <w:r>
+        <w:rPr>
+          <w:sz w:val="24"/>
+          <w:szCs w:val="24"/>
+        </w:rPr>
+        <w:lastRenderedPageBreak/>
+        <w:t xml:space="preserve">who are </w:t>
+      </w:r>
+      <w:r>
+        <w:rPr>
+          <w:sz w:val="24"/>
+          <w:szCs w:val="24"/>
+        </w:rPr>
+        <w:t xml:space="preserve">(a) </w:t>
+      </w:r>
+      <w:r>
+        <w:rPr>
+          <w:sz w:val="24"/>
+          <w:szCs w:val="24"/>
+        </w:rPr>
+        <w:t xml:space="preserve">previously aware of Deepfakes and </w:t>
+      </w:r>
+      <w:r>
+        <w:rPr>
+          <w:sz w:val="24"/>
+          <w:szCs w:val="24"/>
+        </w:rPr>
+        <w:t xml:space="preserve">(b) </w:t>
+      </w:r>
+      <w:r>
+        <w:rPr>
+          <w:sz w:val="24"/>
+          <w:szCs w:val="24"/>
+        </w:rPr>
+        <w:t xml:space="preserve">aware they were exposed to a Deepfake in this study still show an effect. </w:t>
+      </w:r>
+      <w:r>
+        <w:rPr>
+          <w:sz w:val="24"/>
+          <w:szCs w:val="24"/>
+        </w:rPr>
+        <w:t>This would be the strongest argument that awareness and detection are not protective measures as often assumed.</w:t>
+      </w:r>
+      <w:bookmarkStart w:id="0" w:name="_GoBack"/>
+      <w:bookmarkEnd w:id="0"/>
+    </w:p>
+    <w:p>
+      <w:pPr>
+        <w:pStyle w:val="CommentText"/>
+        <w:spacing w:line="276" w:lineRule="auto"/>
+        <w:ind w:firstLine="0"/>
+        <w:rPr>
+          <w:sz w:val="24"/>
+          <w:szCs w:val="24"/>
+        </w:rPr>
+      </w:pPr>
+      <w:r>
+        <w:rPr>
+          <w:sz w:val="24"/>
+          <w:szCs w:val="24"/>
+        </w:rPr>
+        <w:t xml:space="preserve">  </w:t>
+      </w:r>
+    </w:p>
     <w:sectPr>
       <w:pgSz w:w="11900" w:h="16840"/>
       <w:pgMar w:top="1440" w:right="1440" w:bottom="1440" w:left="1440" w:header="708" w:footer="708" w:gutter="0"/>
@@ -3121,7 +3443,7 @@
 </file>
 
 <file path=word/numbering.xml><?xml version="1.0" encoding="utf-8"?>
-<w:numbering xmlns:wpc="http://schemas.microsoft.com/office/word/2010/wordprocessingCanvas" xmlns:cx="http://schemas.microsoft.com/office/drawing/2014/chartex" xmlns:cx1="http://schemas.microsoft.com/office/drawing/2015/9/8/chartex" xmlns:cx2="http://schemas.microsoft.com/office/drawing/2015/10/21/chartex" xmlns:cx3="http://schemas.microsoft.com/office/drawing/2016/5/9/chartex" xmlns:cx4="http://schemas.microsoft.com/office/drawing/2016/5/10/chartex" xmlns:cx5="http://schemas.microsoft.com/office/drawing/2016/5/11/chartex" xmlns:cx6="http://schemas.microsoft.com/office/drawing/2016/5/12/chartex" xmlns:cx7="http://schemas.microsoft.com/office/drawing/2016/5/13/chartex" xmlns:cx8="http://schemas.microsoft.com/office/drawing/2016/5/14/chartex" xmlns:mc="http://schemas.openxmlformats.org/markup-compatibility/2006" xmlns:aink="http://schemas.microsoft.com/office/drawing/2016/ink" xmlns:am3d="http://schemas.microsoft.com/office/drawing/2017/model3d" xmlns:o="urn:schemas-microsoft-com:office:office" xmlns:r="http://schemas.openxmlformats.org/officeDocument/2006/relationships" xmlns:m="http://schemas.openxmlformats.org/officeDocument/2006/math" xmlns:v="urn:schemas-microsoft-com:vml" xmlns:wp14="http://schemas.microsoft.com/office/word/2010/wordprocessingDrawing" xmlns:wp="http://schemas.openxmlformats.org/drawingml/2006/wordprocessingDrawing" xmlns:w10="urn:schemas-microsoft-com:office:word" xmlns:w="http://schemas.openxmlformats.org/wordprocessingml/2006/main" xmlns:w14="http://schemas.microsoft.com/office/word/2010/wordml" xmlns:w15="http://schemas.microsoft.com/office/word/2012/wordml" xmlns:w16cid="http://schemas.microsoft.com/office/word/2016/wordml/cid" xmlns:w16se="http://schemas.microsoft.com/office/word/2015/wordml/symex" xmlns:wpg="http://schemas.microsoft.com/office/word/2010/wordprocessingGroup" xmlns:wpi="http://schemas.microsoft.com/office/word/2010/wordprocessingInk" xmlns:wne="http://schemas.microsoft.com/office/word/2006/wordml" xmlns:wps="http://schemas.microsoft.com/office/word/2010/wordprocessingShape" mc:Ignorable="w14 w15 w16se w16cid wp14">
+<w:numbering xmlns:wpc="http://schemas.microsoft.com/office/word/2010/wordprocessingCanvas" xmlns:cx="http://schemas.microsoft.com/office/drawing/2014/chartex" xmlns:cx1="http://schemas.microsoft.com/office/drawing/2015/9/8/chartex" xmlns:mc="http://schemas.openxmlformats.org/markup-compatibility/2006" xmlns:o="urn:schemas-microsoft-com:office:office" xmlns:r="http://schemas.openxmlformats.org/officeDocument/2006/relationships" xmlns:m="http://schemas.openxmlformats.org/officeDocument/2006/math" xmlns:v="urn:schemas-microsoft-com:vml" xmlns:wp14="http://schemas.microsoft.com/office/word/2010/wordprocessingDrawing" xmlns:wp="http://schemas.openxmlformats.org/drawingml/2006/wordprocessingDrawing" xmlns:w10="urn:schemas-microsoft-com:office:word" xmlns:w="http://schemas.openxmlformats.org/wordprocessingml/2006/main" xmlns:w14="http://schemas.microsoft.com/office/word/2010/wordml" xmlns:w15="http://schemas.microsoft.com/office/word/2012/wordml" xmlns:w16se="http://schemas.microsoft.com/office/word/2015/wordml/symex" xmlns:wpg="http://schemas.microsoft.com/office/word/2010/wordprocessingGroup" xmlns:wpi="http://schemas.microsoft.com/office/word/2010/wordprocessingInk" xmlns:wne="http://schemas.microsoft.com/office/word/2006/wordml" xmlns:wps="http://schemas.microsoft.com/office/word/2010/wordprocessingShape" mc:Ignorable="w14 w15 w16se wp14">
   <w:abstractNum w:abstractNumId="0" w15:restartNumberingAfterBreak="0">
     <w:nsid w:val="0ED94688"/>
     <w:multiLevelType w:val="hybridMultilevel"/>
@@ -3839,7 +4161,7 @@
 </file>
 
 <file path=word/styles.xml><?xml version="1.0" encoding="utf-8"?>
-<w:styles xmlns:mc="http://schemas.openxmlformats.org/markup-compatibility/2006" xmlns:r="http://schemas.openxmlformats.org/officeDocument/2006/relationships" xmlns:w="http://schemas.openxmlformats.org/wordprocessingml/2006/main" xmlns:w14="http://schemas.microsoft.com/office/word/2010/wordml" xmlns:w15="http://schemas.microsoft.com/office/word/2012/wordml" xmlns:w16cid="http://schemas.microsoft.com/office/word/2016/wordml/cid" xmlns:w16se="http://schemas.microsoft.com/office/word/2015/wordml/symex" mc:Ignorable="w14 w15 w16se w16cid">
+<w:styles xmlns:mc="http://schemas.openxmlformats.org/markup-compatibility/2006" xmlns:r="http://schemas.openxmlformats.org/officeDocument/2006/relationships" xmlns:w="http://schemas.openxmlformats.org/wordprocessingml/2006/main" xmlns:w14="http://schemas.microsoft.com/office/word/2010/wordml" xmlns:w15="http://schemas.microsoft.com/office/word/2012/wordml" xmlns:w16se="http://schemas.microsoft.com/office/word/2015/wordml/symex" mc:Ignorable="w14 w15 w16se">
   <w:docDefaults>
     <w:rPrDefault>
       <w:rPr>
@@ -3851,7 +4173,7 @@
     </w:rPrDefault>
     <w:pPrDefault/>
   </w:docDefaults>
-  <w:latentStyles w:defLockedState="0" w:defUIPriority="99" w:defSemiHidden="0" w:defUnhideWhenUsed="0" w:defQFormat="0" w:count="375">
+  <w:latentStyles w:defLockedState="0" w:defUIPriority="99" w:defSemiHidden="0" w:defUnhideWhenUsed="0" w:defQFormat="0" w:count="371">
     <w:lsdException w:name="Normal" w:uiPriority="0" w:qFormat="1"/>
     <w:lsdException w:name="heading 1" w:uiPriority="9" w:qFormat="1"/>
     <w:lsdException w:name="heading 2" w:semiHidden="1" w:uiPriority="9" w:unhideWhenUsed="1" w:qFormat="1"/>
@@ -4223,10 +4545,6 @@
     <w:lsdException w:name="List Table 5 Dark Accent 6" w:uiPriority="50"/>
     <w:lsdException w:name="List Table 6 Colorful Accent 6" w:uiPriority="51"/>
     <w:lsdException w:name="List Table 7 Colorful Accent 6" w:uiPriority="52"/>
-    <w:lsdException w:name="Mention" w:semiHidden="1" w:unhideWhenUsed="1"/>
-    <w:lsdException w:name="Smart Hyperlink" w:semiHidden="1" w:unhideWhenUsed="1"/>
-    <w:lsdException w:name="Hashtag" w:semiHidden="1" w:unhideWhenUsed="1"/>
-    <w:lsdException w:name="Unresolved Mention" w:semiHidden="1" w:unhideWhenUsed="1"/>
   </w:latentStyles>
   <w:style w:type="paragraph" w:default="1" w:styleId="Normal">
     <w:name w:val="Normal"/>

</xml_diff>